<commit_message>
Corrected OBGYN - acute abdominal pain card.
</commit_message>
<xml_diff>
--- a/contents/obgyn/obgyn-acute-abd-pain-fever-post-part/source/obgyn-acute-abd-pain-fever-post-part-front.docx
+++ b/contents/obgyn/obgyn-acute-abd-pain-fever-post-part/source/obgyn-acute-abd-pain-fever-post-part-front.docx
@@ -69,6 +69,7 @@
         </w:rPr>
         <w:t xml:space="preserve"> u-</w:t>
       </w:r>
+      <w:proofErr w:type="spellStart"/>
       <w:r>
         <w:rPr>
           <w:rFonts w:ascii="Arial" w:hAnsi="Arial" w:cs="Arial"/>
@@ -83,12 +84,29 @@
         </w:rPr>
         <w:t>CG</w:t>
       </w:r>
+      <w:proofErr w:type="spellEnd"/>
       <w:r>
         <w:rPr>
           <w:rFonts w:ascii="Arial" w:hAnsi="Arial" w:cs="Arial"/>
           <w:b/>
         </w:rPr>
-        <w:t>, CRP, Hb, urinary dipstick</w:t>
+        <w:t xml:space="preserve">, CRP, </w:t>
+      </w:r>
+      <w:proofErr w:type="spellStart"/>
+      <w:r>
+        <w:rPr>
+          <w:rFonts w:ascii="Arial" w:hAnsi="Arial" w:cs="Arial"/>
+          <w:b/>
+        </w:rPr>
+        <w:t>Hb</w:t>
+      </w:r>
+      <w:proofErr w:type="spellEnd"/>
+      <w:r>
+        <w:rPr>
+          <w:rFonts w:ascii="Arial" w:hAnsi="Arial" w:cs="Arial"/>
+          <w:b/>
+        </w:rPr>
+        <w:t>, urinary dipstick</w:t>
       </w:r>
       <w:r>
         <w:rPr>
@@ -116,7 +134,23 @@
           <w:rFonts w:ascii="Arial" w:hAnsi="Arial" w:cs="Arial"/>
           <w:b/>
         </w:rPr>
-        <w:t xml:space="preserve"> and vaginal ultrasound</w:t>
+        <w:t xml:space="preserve"> </w:t>
+      </w:r>
+      <w:proofErr w:type="gramStart"/>
+      <w:r>
+        <w:rPr>
+          <w:rFonts w:ascii="Arial" w:hAnsi="Arial" w:cs="Arial"/>
+          <w:b/>
+        </w:rPr>
+        <w:t>and</w:t>
+      </w:r>
+      <w:proofErr w:type="gramEnd"/>
+      <w:r>
+        <w:rPr>
+          <w:rFonts w:ascii="Arial" w:hAnsi="Arial" w:cs="Arial"/>
+          <w:b/>
+        </w:rPr>
+        <w:t xml:space="preserve"> vaginal ultrasound</w:t>
       </w:r>
       <w:r>
         <w:rPr>
@@ -170,7 +204,23 @@
                 <w:rFonts w:ascii="Arial" w:hAnsi="Arial" w:cs="Arial"/>
                 <w:sz w:val="28"/>
               </w:rPr>
-              <w:t>u-hCG pos</w:t>
+              <w:t>u-</w:t>
+            </w:r>
+            <w:proofErr w:type="spellStart"/>
+            <w:r>
+              <w:rPr>
+                <w:rFonts w:ascii="Arial" w:hAnsi="Arial" w:cs="Arial"/>
+                <w:sz w:val="28"/>
+              </w:rPr>
+              <w:t>hCG</w:t>
+            </w:r>
+            <w:proofErr w:type="spellEnd"/>
+            <w:r>
+              <w:rPr>
+                <w:rFonts w:ascii="Arial" w:hAnsi="Arial" w:cs="Arial"/>
+                <w:sz w:val="28"/>
+              </w:rPr>
+              <w:t xml:space="preserve"> pos</w:t>
             </w:r>
             <w:r>
               <w:rPr>
@@ -257,6 +307,9 @@
           <w:tcPr>
             <w:cnfStyle w:val="001000000000" w:firstRow="0" w:lastRow="0" w:firstColumn="1" w:lastColumn="0" w:oddVBand="0" w:evenVBand="0" w:oddHBand="0" w:evenHBand="0" w:firstRowFirstColumn="0" w:firstRowLastColumn="0" w:lastRowFirstColumn="0" w:lastRowLastColumn="0"/>
             <w:tcW w:w="5434" w:type="dxa"/>
+            <w:tcBorders>
+              <w:bottom w:val="dotted" w:sz="4" w:space="0" w:color="auto"/>
+            </w:tcBorders>
             <w:vAlign w:val="center"/>
           </w:tcPr>
           <w:p>
@@ -289,8 +342,17 @@
                 <w:rFonts w:ascii="Arial" w:hAnsi="Arial" w:cs="Arial"/>
                 <w:sz w:val="20"/>
               </w:rPr>
-              <w:t xml:space="preserve"> (EctP</w:t>
-            </w:r>
+              <w:t xml:space="preserve"> (</w:t>
+            </w:r>
+            <w:proofErr w:type="spellStart"/>
+            <w:r>
+              <w:rPr>
+                <w:rFonts w:ascii="Arial" w:hAnsi="Arial" w:cs="Arial"/>
+                <w:sz w:val="20"/>
+              </w:rPr>
+              <w:t>EctP</w:t>
+            </w:r>
+            <w:proofErr w:type="spellEnd"/>
             <w:r>
               <w:rPr>
                 <w:rFonts w:ascii="Arial" w:hAnsi="Arial" w:cs="Arial"/>
@@ -390,96 +452,10 @@
           <w:tcPr>
             <w:cnfStyle w:val="001000000000" w:firstRow="0" w:lastRow="0" w:firstColumn="1" w:lastColumn="0" w:oddVBand="0" w:evenVBand="0" w:oddHBand="0" w:evenHBand="0" w:firstRowFirstColumn="0" w:firstRowLastColumn="0" w:lastRowFirstColumn="0" w:lastRowLastColumn="0"/>
             <w:tcW w:w="5434" w:type="dxa"/>
-            <w:vAlign w:val="center"/>
-          </w:tcPr>
-          <w:p>
-            <w:pPr>
-              <w:tabs>
-                <w:tab w:val="left" w:pos="142"/>
-              </w:tabs>
-              <w:rPr>
-                <w:rFonts w:ascii="Arial" w:hAnsi="Arial" w:cs="Arial"/>
-                <w:b w:val="0"/>
-                <w:sz w:val="20"/>
-              </w:rPr>
-            </w:pPr>
-            <w:r>
-              <w:rPr>
-                <w:rFonts w:ascii="Arial" w:hAnsi="Arial" w:cs="Arial"/>
-                <w:sz w:val="20"/>
-              </w:rPr>
-              <w:t>Non gynaecological</w:t>
-            </w:r>
-            <w:r>
-              <w:rPr>
-                <w:rFonts w:ascii="Arial" w:hAnsi="Arial" w:cs="Arial"/>
-                <w:b w:val="0"/>
-                <w:sz w:val="20"/>
-              </w:rPr>
-              <w:t>:</w:t>
-            </w:r>
-            <w:r>
-              <w:rPr>
-                <w:rFonts w:ascii="Arial" w:hAnsi="Arial" w:cs="Arial"/>
-                <w:b w:val="0"/>
-                <w:sz w:val="20"/>
-              </w:rPr>
-              <w:t xml:space="preserve"> </w:t>
-            </w:r>
-            <w:r>
-              <w:rPr>
-                <w:rFonts w:ascii="Arial" w:hAnsi="Arial" w:cs="Arial"/>
-                <w:b w:val="0"/>
-                <w:sz w:val="20"/>
-              </w:rPr>
-              <w:t>A</w:t>
-            </w:r>
-            <w:r>
-              <w:rPr>
-                <w:rFonts w:ascii="Arial" w:hAnsi="Arial" w:cs="Arial"/>
-                <w:b w:val="0"/>
-                <w:sz w:val="20"/>
-              </w:rPr>
-              <w:t xml:space="preserve">ppendicitis, urinary </w:t>
-            </w:r>
-            <w:r>
-              <w:rPr>
-                <w:rFonts w:ascii="Arial" w:hAnsi="Arial" w:cs="Arial"/>
-                <w:b w:val="0"/>
-                <w:sz w:val="20"/>
-              </w:rPr>
-              <w:t xml:space="preserve">tract infection, </w:t>
-            </w:r>
-            <w:r>
-              <w:rPr>
-                <w:rFonts w:ascii="Arial" w:hAnsi="Arial" w:cs="Arial"/>
-                <w:b w:val="0"/>
-                <w:sz w:val="20"/>
-              </w:rPr>
-              <w:tab/>
-            </w:r>
-            <w:r>
-              <w:rPr>
-                <w:rFonts w:ascii="Arial" w:hAnsi="Arial" w:cs="Arial"/>
-                <w:b w:val="0"/>
-                <w:sz w:val="20"/>
-              </w:rPr>
-              <w:t>gallstones</w:t>
-            </w:r>
-          </w:p>
-        </w:tc>
-      </w:tr>
-      <w:tr>
-        <w:trPr>
-          <w:trHeight w:val="567"/>
-        </w:trPr>
-        <w:tc>
-          <w:tcPr>
-            <w:cnfStyle w:val="001000000000" w:firstRow="0" w:lastRow="0" w:firstColumn="1" w:lastColumn="0" w:oddVBand="0" w:evenVBand="0" w:oddHBand="0" w:evenHBand="0" w:firstRowFirstColumn="0" w:firstRowLastColumn="0" w:lastRowFirstColumn="0" w:lastRowLastColumn="0"/>
-            <w:tcW w:w="5434" w:type="dxa"/>
             <w:tcBorders>
-              <w:bottom w:val="dotted" w:sz="4" w:space="0" w:color="auto"/>
+              <w:top w:val="dotted" w:sz="4" w:space="0" w:color="auto"/>
             </w:tcBorders>
+            <w:shd w:val="clear" w:color="auto" w:fill="auto"/>
             <w:vAlign w:val="center"/>
           </w:tcPr>
           <w:p>
@@ -502,7 +478,69 @@
                 <w:i/>
                 <w:sz w:val="18"/>
               </w:rPr>
-              <w:t>High probability of EctP if S-hCG does not double in 2 days or unable to find intrauterine pregnancy with VU when s-hCG &gt;1000</w:t>
+              <w:t xml:space="preserve">High probability of </w:t>
+            </w:r>
+            <w:proofErr w:type="spellStart"/>
+            <w:r>
+              <w:rPr>
+                <w:rFonts w:ascii="Arial" w:hAnsi="Arial" w:cs="Arial"/>
+                <w:b w:val="0"/>
+                <w:i/>
+                <w:sz w:val="18"/>
+              </w:rPr>
+              <w:t>EctP</w:t>
+            </w:r>
+            <w:proofErr w:type="spellEnd"/>
+            <w:r>
+              <w:rPr>
+                <w:rFonts w:ascii="Arial" w:hAnsi="Arial" w:cs="Arial"/>
+                <w:b w:val="0"/>
+                <w:i/>
+                <w:sz w:val="18"/>
+              </w:rPr>
+              <w:t xml:space="preserve"> if S-</w:t>
+            </w:r>
+            <w:proofErr w:type="spellStart"/>
+            <w:r>
+              <w:rPr>
+                <w:rFonts w:ascii="Arial" w:hAnsi="Arial" w:cs="Arial"/>
+                <w:b w:val="0"/>
+                <w:i/>
+                <w:sz w:val="18"/>
+              </w:rPr>
+              <w:t>hCG</w:t>
+            </w:r>
+            <w:proofErr w:type="spellEnd"/>
+            <w:r>
+              <w:rPr>
+                <w:rFonts w:ascii="Arial" w:hAnsi="Arial" w:cs="Arial"/>
+                <w:b w:val="0"/>
+                <w:i/>
+                <w:sz w:val="18"/>
+              </w:rPr>
+              <w:t xml:space="preserve"> does not double in 2 days or unable to find intrauterine pregnancy with VU when s-</w:t>
+            </w:r>
+            <w:bookmarkStart w:id="0" w:name="_GoBack"/>
+            <w:bookmarkEnd w:id="0"/>
+            <w:proofErr w:type="spellStart"/>
+            <w:r>
+              <w:rPr>
+                <w:rFonts w:ascii="Arial" w:hAnsi="Arial" w:cs="Arial"/>
+                <w:b w:val="0"/>
+                <w:i/>
+                <w:sz w:val="18"/>
+              </w:rPr>
+              <w:t>hCG</w:t>
+            </w:r>
+            <w:proofErr w:type="spellEnd"/>
+            <w:r>
+              <w:rPr>
+                <w:rFonts w:ascii="Arial" w:hAnsi="Arial" w:cs="Arial"/>
+                <w:b w:val="0"/>
+                <w:i/>
+                <w:sz w:val="18"/>
+              </w:rPr>
+              <w:t xml:space="preserve"> &gt;1000</w:t>
             </w:r>
           </w:p>
         </w:tc>
@@ -556,7 +594,23 @@
                 <w:rFonts w:ascii="Arial" w:hAnsi="Arial" w:cs="Arial"/>
                 <w:sz w:val="28"/>
               </w:rPr>
-              <w:t>u-hCG neg</w:t>
+              <w:t>u-</w:t>
+            </w:r>
+            <w:proofErr w:type="spellStart"/>
+            <w:r>
+              <w:rPr>
+                <w:rFonts w:ascii="Arial" w:hAnsi="Arial" w:cs="Arial"/>
+                <w:sz w:val="28"/>
+              </w:rPr>
+              <w:t>hCG</w:t>
+            </w:r>
+            <w:proofErr w:type="spellEnd"/>
+            <w:r>
+              <w:rPr>
+                <w:rFonts w:ascii="Arial" w:hAnsi="Arial" w:cs="Arial"/>
+                <w:sz w:val="28"/>
+              </w:rPr>
+              <w:t xml:space="preserve"> neg</w:t>
             </w:r>
             <w:r>
               <w:rPr>
@@ -711,8 +765,6 @@
               </w:rPr>
               <w:t>lower abdomen (subsides within a few hours)</w:t>
             </w:r>
-            <w:bookmarkStart w:id="0" w:name="_GoBack"/>
-            <w:bookmarkEnd w:id="0"/>
           </w:p>
         </w:tc>
       </w:tr>
@@ -751,7 +803,16 @@
                 <w:b w:val="0"/>
                 <w:sz w:val="20"/>
               </w:rPr>
-              <w:t xml:space="preserve"> Pathological fl</w:t>
+              <w:t xml:space="preserve"> Pathological </w:t>
+            </w:r>
+            <w:proofErr w:type="spellStart"/>
+            <w:r>
+              <w:rPr>
+                <w:rFonts w:ascii="Arial" w:hAnsi="Arial" w:cs="Arial"/>
+                <w:b w:val="0"/>
+                <w:sz w:val="20"/>
+              </w:rPr>
+              <w:t>fl</w:t>
             </w:r>
             <w:r>
               <w:rPr>
@@ -775,7 +836,16 @@
                 <w:b w:val="0"/>
                 <w:sz w:val="20"/>
               </w:rPr>
-              <w:t xml:space="preserve">r/bleeding </w:t>
+              <w:t>r</w:t>
+            </w:r>
+            <w:proofErr w:type="spellEnd"/>
+            <w:r>
+              <w:rPr>
+                <w:rFonts w:ascii="Arial" w:hAnsi="Arial" w:cs="Arial"/>
+                <w:b w:val="0"/>
+                <w:sz w:val="20"/>
+              </w:rPr>
+              <w:t xml:space="preserve">/bleeding </w:t>
             </w:r>
             <w:r>
               <w:rPr>
@@ -815,6 +885,194 @@
       <w:tr>
         <w:trPr>
           <w:trHeight w:val="1020"/>
+        </w:trPr>
+        <w:tc>
+          <w:tcPr>
+            <w:cnfStyle w:val="001000000000" w:firstRow="0" w:lastRow="0" w:firstColumn="1" w:lastColumn="0" w:oddVBand="0" w:evenVBand="0" w:oddHBand="0" w:evenHBand="0" w:firstRowFirstColumn="0" w:firstRowLastColumn="0" w:lastRowFirstColumn="0" w:lastRowLastColumn="0"/>
+            <w:tcW w:w="5434" w:type="dxa"/>
+            <w:vAlign w:val="center"/>
+          </w:tcPr>
+          <w:p>
+            <w:pPr>
+              <w:tabs>
+                <w:tab w:val="left" w:pos="142"/>
+              </w:tabs>
+              <w:rPr>
+                <w:rFonts w:ascii="Arial" w:hAnsi="Arial" w:cs="Arial"/>
+                <w:b w:val="0"/>
+                <w:sz w:val="20"/>
+              </w:rPr>
+            </w:pPr>
+            <w:r>
+              <w:rPr>
+                <w:rFonts w:ascii="Arial" w:hAnsi="Arial" w:cs="Arial"/>
+                <w:sz w:val="20"/>
+              </w:rPr>
+              <w:t>Endometriosis:</w:t>
+            </w:r>
+            <w:r>
+              <w:rPr>
+                <w:rFonts w:ascii="Arial" w:hAnsi="Arial" w:cs="Arial"/>
+                <w:b w:val="0"/>
+                <w:sz w:val="20"/>
+              </w:rPr>
+              <w:t xml:space="preserve"> Dysmenorrhea</w:t>
+            </w:r>
+            <w:r>
+              <w:rPr>
+                <w:rFonts w:ascii="Arial" w:hAnsi="Arial" w:cs="Arial"/>
+                <w:b w:val="0"/>
+                <w:sz w:val="20"/>
+              </w:rPr>
+              <w:br/>
+            </w:r>
+            <w:r>
+              <w:rPr>
+                <w:rFonts w:ascii="Arial" w:hAnsi="Arial" w:cs="Arial"/>
+                <w:b w:val="0"/>
+                <w:sz w:val="20"/>
+              </w:rPr>
+              <w:tab/>
+            </w:r>
+            <w:r>
+              <w:rPr>
+                <w:rFonts w:ascii="Arial" w:hAnsi="Arial" w:cs="Arial"/>
+                <w:b w:val="0"/>
+                <w:sz w:val="20"/>
+              </w:rPr>
+              <w:t>C</w:t>
+            </w:r>
+            <w:r>
+              <w:rPr>
+                <w:rFonts w:ascii="Arial" w:hAnsi="Arial" w:cs="Arial"/>
+                <w:b w:val="0"/>
+                <w:sz w:val="20"/>
+              </w:rPr>
+              <w:t>linical diagnosis (</w:t>
+            </w:r>
+            <w:r>
+              <w:rPr>
+                <w:rFonts w:ascii="Arial" w:hAnsi="Arial" w:cs="Arial"/>
+                <w:b w:val="0"/>
+                <w:sz w:val="20"/>
+              </w:rPr>
+              <w:t>laparoscopic verification if needed)</w:t>
+            </w:r>
+            <w:r>
+              <w:rPr>
+                <w:rFonts w:ascii="Arial" w:hAnsi="Arial" w:cs="Arial"/>
+                <w:b w:val="0"/>
+                <w:sz w:val="20"/>
+              </w:rPr>
+              <w:t xml:space="preserve"> </w:t>
+            </w:r>
+            <w:r>
+              <w:rPr>
+                <w:rFonts w:ascii="Arial" w:hAnsi="Arial" w:cs="Arial"/>
+                <w:b w:val="0"/>
+                <w:sz w:val="20"/>
+              </w:rPr>
+              <w:tab/>
+            </w:r>
+            <w:r>
+              <w:rPr>
+                <w:rFonts w:ascii="Arial" w:hAnsi="Arial" w:cs="Arial"/>
+                <w:b w:val="0"/>
+                <w:sz w:val="20"/>
+              </w:rPr>
+              <w:t>Combined co</w:t>
+            </w:r>
+            <w:r>
+              <w:rPr>
+                <w:rFonts w:ascii="Arial" w:hAnsi="Arial" w:cs="Arial"/>
+                <w:b w:val="0"/>
+                <w:sz w:val="20"/>
+              </w:rPr>
+              <w:t>nt</w:t>
+            </w:r>
+            <w:r>
+              <w:rPr>
+                <w:rFonts w:ascii="Arial" w:hAnsi="Arial" w:cs="Arial"/>
+                <w:b w:val="0"/>
+                <w:sz w:val="20"/>
+              </w:rPr>
+              <w:t xml:space="preserve">raceptive hormone therapy </w:t>
+            </w:r>
+            <w:r>
+              <w:rPr>
+                <w:rFonts w:ascii="Arial" w:hAnsi="Arial" w:cs="Arial"/>
+                <w:b w:val="0"/>
+                <w:sz w:val="20"/>
+              </w:rPr>
+              <w:tab/>
+            </w:r>
+            <w:r>
+              <w:rPr>
+                <w:rFonts w:ascii="Arial" w:hAnsi="Arial" w:cs="Arial"/>
+                <w:b w:val="0"/>
+                <w:sz w:val="20"/>
+              </w:rPr>
+              <w:t>(</w:t>
+            </w:r>
+            <w:proofErr w:type="spellStart"/>
+            <w:r>
+              <w:rPr>
+                <w:rFonts w:ascii="Arial" w:hAnsi="Arial" w:cs="Arial"/>
+                <w:b w:val="0"/>
+                <w:sz w:val="20"/>
+              </w:rPr>
+              <w:t>Neovletta</w:t>
+            </w:r>
+            <w:proofErr w:type="spellEnd"/>
+            <w:r>
+              <w:rPr>
+                <w:rFonts w:ascii="Arial" w:hAnsi="Arial" w:cs="Arial"/>
+                <w:b w:val="0"/>
+                <w:sz w:val="20"/>
+              </w:rPr>
+              <w:t>/</w:t>
+            </w:r>
+            <w:proofErr w:type="spellStart"/>
+            <w:r>
+              <w:rPr>
+                <w:rFonts w:ascii="Arial" w:hAnsi="Arial" w:cs="Arial"/>
+                <w:b w:val="0"/>
+                <w:sz w:val="20"/>
+              </w:rPr>
+              <w:t>Prionelle</w:t>
+            </w:r>
+            <w:proofErr w:type="spellEnd"/>
+            <w:r>
+              <w:rPr>
+                <w:rFonts w:ascii="Arial" w:hAnsi="Arial" w:cs="Arial"/>
+                <w:b w:val="0"/>
+                <w:sz w:val="20"/>
+              </w:rPr>
+              <w:t xml:space="preserve">), </w:t>
+            </w:r>
+            <w:r>
+              <w:rPr>
+                <w:rFonts w:ascii="Arial" w:hAnsi="Arial" w:cs="Arial"/>
+                <w:b w:val="0"/>
+                <w:sz w:val="20"/>
+              </w:rPr>
+              <w:t xml:space="preserve">2-4 </w:t>
+            </w:r>
+            <w:r>
+              <w:rPr>
+                <w:rFonts w:ascii="Arial" w:hAnsi="Arial" w:cs="Arial"/>
+                <w:b w:val="0"/>
+                <w:sz w:val="20"/>
+              </w:rPr>
+              <w:t>menstruations/year</w:t>
+            </w:r>
+          </w:p>
+        </w:tc>
+      </w:tr>
+      <w:tr>
+        <w:trPr>
+          <w:cnfStyle w:val="000000100000" w:firstRow="0" w:lastRow="0" w:firstColumn="0" w:lastColumn="0" w:oddVBand="0" w:evenVBand="0" w:oddHBand="1" w:evenHBand="0" w:firstRowFirstColumn="0" w:firstRowLastColumn="0" w:lastRowFirstColumn="0" w:lastRowLastColumn="0"/>
+          <w:trHeight w:val="567"/>
         </w:trPr>
         <w:tc>
           <w:tcPr>
@@ -832,7 +1090,6 @@
               </w:tabs>
               <w:rPr>
                 <w:rFonts w:ascii="Arial" w:hAnsi="Arial" w:cs="Arial"/>
-                <w:b w:val="0"/>
                 <w:sz w:val="20"/>
               </w:rPr>
             </w:pPr>
@@ -841,23 +1098,47 @@
                 <w:rFonts w:ascii="Arial" w:hAnsi="Arial" w:cs="Arial"/>
                 <w:sz w:val="20"/>
               </w:rPr>
-              <w:t>Endometriosis:</w:t>
-            </w:r>
-            <w:r>
-              <w:rPr>
-                <w:rFonts w:ascii="Arial" w:hAnsi="Arial" w:cs="Arial"/>
-                <w:b w:val="0"/>
-                <w:sz w:val="20"/>
-              </w:rPr>
-              <w:t xml:space="preserve"> Dysmenorrhea.</w:t>
-            </w:r>
-            <w:r>
-              <w:rPr>
-                <w:rFonts w:ascii="Arial" w:hAnsi="Arial" w:cs="Arial"/>
-                <w:b w:val="0"/>
-                <w:sz w:val="20"/>
-              </w:rPr>
-              <w:br/>
+              <w:t>Non gynaecological</w:t>
+            </w:r>
+            <w:r>
+              <w:rPr>
+                <w:rFonts w:ascii="Arial" w:hAnsi="Arial" w:cs="Arial"/>
+                <w:b w:val="0"/>
+                <w:sz w:val="20"/>
+              </w:rPr>
+              <w:t>:</w:t>
+            </w:r>
+            <w:r>
+              <w:rPr>
+                <w:rFonts w:ascii="Arial" w:hAnsi="Arial" w:cs="Arial"/>
+                <w:b w:val="0"/>
+                <w:sz w:val="20"/>
+              </w:rPr>
+              <w:t xml:space="preserve"> </w:t>
+            </w:r>
+            <w:r>
+              <w:rPr>
+                <w:rFonts w:ascii="Arial" w:hAnsi="Arial" w:cs="Arial"/>
+                <w:b w:val="0"/>
+                <w:sz w:val="20"/>
+              </w:rPr>
+              <w:t>A</w:t>
+            </w:r>
+            <w:r>
+              <w:rPr>
+                <w:rFonts w:ascii="Arial" w:hAnsi="Arial" w:cs="Arial"/>
+                <w:b w:val="0"/>
+                <w:sz w:val="20"/>
+              </w:rPr>
+              <w:t xml:space="preserve">ppendicitis, urinary </w:t>
+            </w:r>
+            <w:r>
+              <w:rPr>
+                <w:rFonts w:ascii="Arial" w:hAnsi="Arial" w:cs="Arial"/>
+                <w:b w:val="0"/>
+                <w:sz w:val="20"/>
+              </w:rPr>
+              <w:t xml:space="preserve">tract infection, </w:t>
             </w:r>
             <w:r>
               <w:rPr>
@@ -866,110 +1147,7 @@
                 <w:sz w:val="20"/>
               </w:rPr>
               <w:tab/>
-            </w:r>
-            <w:r>
-              <w:rPr>
-                <w:rFonts w:ascii="Arial" w:hAnsi="Arial" w:cs="Arial"/>
-                <w:b w:val="0"/>
-                <w:sz w:val="20"/>
-              </w:rPr>
-              <w:t>C</w:t>
-            </w:r>
-            <w:r>
-              <w:rPr>
-                <w:rFonts w:ascii="Arial" w:hAnsi="Arial" w:cs="Arial"/>
-                <w:b w:val="0"/>
-                <w:sz w:val="20"/>
-              </w:rPr>
-              <w:t>linical diagnosis (</w:t>
-            </w:r>
-            <w:r>
-              <w:rPr>
-                <w:rFonts w:ascii="Arial" w:hAnsi="Arial" w:cs="Arial"/>
-                <w:b w:val="0"/>
-                <w:sz w:val="20"/>
-              </w:rPr>
-              <w:t>laparoscopic verification if needed)</w:t>
-            </w:r>
-            <w:r>
-              <w:rPr>
-                <w:rFonts w:ascii="Arial" w:hAnsi="Arial" w:cs="Arial"/>
-                <w:b w:val="0"/>
-                <w:sz w:val="20"/>
-              </w:rPr>
-              <w:t xml:space="preserve"> </w:t>
-            </w:r>
-            <w:r>
-              <w:rPr>
-                <w:rFonts w:ascii="Arial" w:hAnsi="Arial" w:cs="Arial"/>
-                <w:b w:val="0"/>
-                <w:sz w:val="20"/>
-              </w:rPr>
-              <w:tab/>
-            </w:r>
-            <w:r>
-              <w:rPr>
-                <w:rFonts w:ascii="Arial" w:hAnsi="Arial" w:cs="Arial"/>
-                <w:b w:val="0"/>
-                <w:sz w:val="20"/>
-              </w:rPr>
-              <w:t>Combined co</w:t>
-            </w:r>
-            <w:r>
-              <w:rPr>
-                <w:rFonts w:ascii="Arial" w:hAnsi="Arial" w:cs="Arial"/>
-                <w:b w:val="0"/>
-                <w:sz w:val="20"/>
-              </w:rPr>
-              <w:t>nt</w:t>
-            </w:r>
-            <w:r>
-              <w:rPr>
-                <w:rFonts w:ascii="Arial" w:hAnsi="Arial" w:cs="Arial"/>
-                <w:b w:val="0"/>
-                <w:sz w:val="20"/>
-              </w:rPr>
-              <w:t xml:space="preserve">raceptive hormone therapy </w:t>
-            </w:r>
-            <w:r>
-              <w:rPr>
-                <w:rFonts w:ascii="Arial" w:hAnsi="Arial" w:cs="Arial"/>
-                <w:b w:val="0"/>
-                <w:sz w:val="20"/>
-              </w:rPr>
-              <w:tab/>
-            </w:r>
-            <w:r>
-              <w:rPr>
-                <w:rFonts w:ascii="Arial" w:hAnsi="Arial" w:cs="Arial"/>
-                <w:b w:val="0"/>
-                <w:sz w:val="20"/>
-              </w:rPr>
-              <w:t>(</w:t>
-            </w:r>
-            <w:r>
-              <w:rPr>
-                <w:rFonts w:ascii="Arial" w:hAnsi="Arial" w:cs="Arial"/>
-                <w:b w:val="0"/>
-                <w:sz w:val="20"/>
-              </w:rPr>
-              <w:t xml:space="preserve">Neovletta/Prionelle), </w:t>
-            </w:r>
-            <w:r>
-              <w:rPr>
-                <w:rFonts w:ascii="Arial" w:hAnsi="Arial" w:cs="Arial"/>
-                <w:b w:val="0"/>
-                <w:sz w:val="20"/>
-              </w:rPr>
-              <w:t xml:space="preserve">2-4 </w:t>
-            </w:r>
-            <w:r>
-              <w:rPr>
-                <w:rFonts w:ascii="Arial" w:hAnsi="Arial" w:cs="Arial"/>
-                <w:b w:val="0"/>
-                <w:sz w:val="20"/>
-              </w:rPr>
-              <w:t>menstruations/year</w:t>
+              <w:t>gallstones</w:t>
             </w:r>
           </w:p>
         </w:tc>

</xml_diff>